<commit_message>
pushing mods & examples
</commit_message>
<xml_diff>
--- a/module-10/M10 Discussion Board CSD420-A339.docx
+++ b/module-10/M10 Discussion Board CSD420-A339.docx
@@ -258,28 +258,13 @@
         <w:t xml:space="preserve">ResultSet is an object that "represents the result of a SQL Query executed on a database" </w:t>
       </w:r>
       <w:r>
-        <w:t>(GeeksforGeeks, 2024)</w:t>
-      </w:r>
-      <w:r>
-        <w:t xml:space="preserve">. </w:t>
-      </w:r>
-      <w:r>
-        <w:t xml:space="preserve">It helps to navigate through the resulting data and update it as needed </w:t>
-      </w:r>
-      <w:r>
-        <w:t>(GeeksforGeeks, 2024)</w:t>
-      </w:r>
-      <w:r>
-        <w:t xml:space="preserve">. </w:t>
-      </w:r>
-      <w:r>
-        <w:t xml:space="preserve">The ResultSet can be thought of as a spreadsheet or table with rows representing records and columns representing database fields </w:t>
-      </w:r>
-      <w:r>
-        <w:t>(GeeksforGeeks, 2024)</w:t>
-      </w:r>
-      <w:r>
-        <w:t xml:space="preserve">. A ResultSet goes through each row and can be brought to a specific row using a method such as </w:t>
+        <w:t xml:space="preserve">(GeeksforGeeks, 2024). </w:t>
+      </w:r>
+      <w:r>
+        <w:t xml:space="preserve">It helps to navigate through the resulting data and update it as needed (GeeksforGeeks, 2024). </w:t>
+      </w:r>
+      <w:r>
+        <w:t xml:space="preserve">The ResultSet can be thought of as a spreadsheet or table with rows representing records and columns representing database fields (GeeksforGeeks, 2024). A ResultSet goes through each row and can be brought to a specific row using a method such as </w:t>
       </w:r>
       <w:proofErr w:type="gramStart"/>
       <w:r>
@@ -287,13 +272,7 @@
       </w:r>
       <w:proofErr w:type="gramEnd"/>
       <w:r>
-        <w:t xml:space="preserve">) </w:t>
-      </w:r>
-      <w:r>
-        <w:t>(GeeksforGeeks, 2024)</w:t>
-      </w:r>
-      <w:r>
-        <w:t xml:space="preserve">. </w:t>
+        <w:t xml:space="preserve">) (GeeksforGeeks, 2024). </w:t>
       </w:r>
       <w:r>
         <w:t>Data can be updated using ResultSet through different methods such as "</w:t>
@@ -336,13 +315,7 @@
       </w:r>
       <w:proofErr w:type="gramEnd"/>
       <w:r>
-        <w:t xml:space="preserve">)" </w:t>
-      </w:r>
-      <w:r>
-        <w:t>(GeeksforGeeks, 2024)</w:t>
-      </w:r>
-      <w:r>
-        <w:t xml:space="preserve">. </w:t>
+        <w:t xml:space="preserve">)" (GeeksforGeeks, 2024). </w:t>
       </w:r>
     </w:p>
     <w:p>
@@ -354,22 +327,10 @@
         <w:tab/>
       </w:r>
       <w:r>
-        <w:t xml:space="preserve">There are three types of ResultSet: scrollability, concurrency, and holdability </w:t>
-      </w:r>
-      <w:r>
-        <w:t>(GeeksforGeeks, 2024)</w:t>
-      </w:r>
-      <w:r>
-        <w:t xml:space="preserve">. </w:t>
-      </w:r>
-      <w:r>
-        <w:t xml:space="preserve">Scrollability is what allows the cursor in ResultSet to move around as commanded </w:t>
-      </w:r>
-      <w:r>
-        <w:t>(GeeksforGeeks, 2024)</w:t>
-      </w:r>
-      <w:r>
-        <w:t>. It can move forward through rows by using TYPE_FORWARD_ONLY, scroll forward and backward</w:t>
+        <w:t xml:space="preserve">There are three types of ResultSet: scrollability, concurrency, and holdability (GeeksforGeeks, 2024). </w:t>
+      </w:r>
+      <w:r>
+        <w:t>Scrollability is what allows the cursor in ResultSet to move around as commanded (GeeksforGeeks, 2024). It can move forward through rows by using TYPE_FORWARD_ONLY, scroll forward and backward</w:t>
       </w:r>
       <w:r>
         <w:t>,</w:t>
@@ -387,13 +348,7 @@
         <w:t xml:space="preserve">the </w:t>
       </w:r>
       <w:r>
-        <w:t xml:space="preserve">ResultSet using TYPE_SCROLL_SENSITIVE </w:t>
-      </w:r>
-      <w:r>
-        <w:t>(GeeksforGeeks, 2024)</w:t>
-      </w:r>
-      <w:r>
-        <w:t xml:space="preserve">. </w:t>
+        <w:t xml:space="preserve">ResultSet using TYPE_SCROLL_SENSITIVE (GeeksforGeeks, 2024). </w:t>
       </w:r>
     </w:p>
     <w:p>
@@ -720,6 +675,305 @@
           <w:t>.</w:t>
         </w:r>
       </w:hyperlink>
+      <w:r>
+        <w:rPr>
+          <w:rFonts w:ascii="Arial" w:eastAsia="Times New Roman" w:hAnsi="Arial" w:cs="Arial"/>
+          <w:color w:val="000000" w:themeColor="text1"/>
+          <w:kern w:val="0"/>
+          <w14:ligatures w14:val="none"/>
+        </w:rPr>
+        <w:t xml:space="preserve"> </w:t>
+      </w:r>
+    </w:p>
+    <w:p>
+      <w:pPr>
+        <w:ind w:left="360" w:firstLine="0"/>
+        <w:rPr>
+          <w:rFonts w:ascii="Arial" w:eastAsia="Times New Roman" w:hAnsi="Arial" w:cs="Arial"/>
+          <w:color w:val="000000" w:themeColor="text1"/>
+          <w:kern w:val="0"/>
+          <w14:ligatures w14:val="none"/>
+        </w:rPr>
+      </w:pPr>
+    </w:p>
+    <w:p>
+      <w:pPr>
+        <w:ind w:left="360" w:firstLine="0"/>
+        <w:rPr>
+          <w:rFonts w:ascii="Arial" w:eastAsia="Times New Roman" w:hAnsi="Arial" w:cs="Arial"/>
+          <w:color w:val="000000" w:themeColor="text1"/>
+          <w:kern w:val="0"/>
+          <w14:ligatures w14:val="none"/>
+        </w:rPr>
+      </w:pPr>
+      <w:r>
+        <w:rPr>
+          <w:rFonts w:ascii="Arial" w:eastAsia="Times New Roman" w:hAnsi="Arial" w:cs="Arial"/>
+          <w:color w:val="000000" w:themeColor="text1"/>
+          <w:kern w:val="0"/>
+          <w14:ligatures w14:val="none"/>
+        </w:rPr>
+        <w:t xml:space="preserve">Hey, Megan. </w:t>
+      </w:r>
+      <w:r>
+        <w:rPr>
+          <w:rFonts w:ascii="Arial" w:eastAsia="Times New Roman" w:hAnsi="Arial" w:cs="Arial"/>
+          <w:color w:val="000000" w:themeColor="text1"/>
+          <w:kern w:val="0"/>
+          <w14:ligatures w14:val="none"/>
+        </w:rPr>
+        <w:t xml:space="preserve">I think you did a nice job on your discussion board. You did a nice job explaining how storing and retrieving images in JDBC works. </w:t>
+      </w:r>
+      <w:r>
+        <w:rPr>
+          <w:rFonts w:ascii="Arial" w:eastAsia="Times New Roman" w:hAnsi="Arial" w:cs="Arial"/>
+          <w:color w:val="000000" w:themeColor="text1"/>
+          <w:kern w:val="0"/>
+          <w14:ligatures w14:val="none"/>
+        </w:rPr>
+        <w:t xml:space="preserve">I am glad you mentioned the different types of large objects because understanding the difference helps decide which is best. The sample code you included does a good job of expanding on your initial thoughts. </w:t>
+      </w:r>
+      <w:proofErr w:type="spellStart"/>
+      <w:r>
+        <w:rPr>
+          <w:rFonts w:ascii="Arial" w:eastAsia="Times New Roman" w:hAnsi="Arial" w:cs="Arial"/>
+          <w:color w:val="000000" w:themeColor="text1"/>
+          <w:kern w:val="0"/>
+          <w14:ligatures w14:val="none"/>
+        </w:rPr>
+        <w:t>GeeksforGeeks</w:t>
+      </w:r>
+      <w:proofErr w:type="spellEnd"/>
+      <w:r>
+        <w:rPr>
+          <w:rFonts w:ascii="Arial" w:eastAsia="Times New Roman" w:hAnsi="Arial" w:cs="Arial"/>
+          <w:color w:val="000000" w:themeColor="text1"/>
+          <w:kern w:val="0"/>
+          <w14:ligatures w14:val="none"/>
+        </w:rPr>
+        <w:t xml:space="preserve"> often helps me understand concepts that do not always click the first time </w:t>
+      </w:r>
+      <w:proofErr w:type="gramStart"/>
+      <w:r>
+        <w:rPr>
+          <w:rFonts w:ascii="Arial" w:eastAsia="Times New Roman" w:hAnsi="Arial" w:cs="Arial"/>
+          <w:color w:val="000000" w:themeColor="text1"/>
+          <w:kern w:val="0"/>
+          <w14:ligatures w14:val="none"/>
+        </w:rPr>
+        <w:t>reading through</w:t>
+      </w:r>
+      <w:proofErr w:type="gramEnd"/>
+      <w:r>
+        <w:rPr>
+          <w:rFonts w:ascii="Arial" w:eastAsia="Times New Roman" w:hAnsi="Arial" w:cs="Arial"/>
+          <w:color w:val="000000" w:themeColor="text1"/>
+          <w:kern w:val="0"/>
+          <w14:ligatures w14:val="none"/>
+        </w:rPr>
+        <w:t xml:space="preserve"> them. I can see how using Large Objects in our code can be helpful. If we already know that an image, video, or whatever data will be larger, we can plan for that using a large object. </w:t>
+      </w:r>
+    </w:p>
+    <w:p>
+      <w:pPr>
+        <w:ind w:left="360" w:firstLine="0"/>
+        <w:rPr>
+          <w:rFonts w:ascii="Arial" w:eastAsia="Times New Roman" w:hAnsi="Arial" w:cs="Arial"/>
+          <w:color w:val="000000" w:themeColor="text1"/>
+          <w:kern w:val="0"/>
+          <w14:ligatures w14:val="none"/>
+        </w:rPr>
+      </w:pPr>
+    </w:p>
+    <w:p>
+      <w:pPr>
+        <w:ind w:left="360" w:firstLine="0"/>
+        <w:rPr>
+          <w:rFonts w:ascii="Arial" w:eastAsia="Times New Roman" w:hAnsi="Arial" w:cs="Arial"/>
+          <w:color w:val="000000" w:themeColor="text1"/>
+          <w:kern w:val="0"/>
+          <w14:ligatures w14:val="none"/>
+        </w:rPr>
+      </w:pPr>
+      <w:r>
+        <w:rPr>
+          <w:rFonts w:ascii="Arial" w:eastAsia="Times New Roman" w:hAnsi="Arial" w:cs="Arial"/>
+          <w:color w:val="000000" w:themeColor="text1"/>
+          <w:kern w:val="0"/>
+          <w14:ligatures w14:val="none"/>
+        </w:rPr>
+        <w:t xml:space="preserve">Hello there, Brian! Your discussion board for this week is very thorough, and you do an excellent job of explaining batch processing in Java. </w:t>
+      </w:r>
+      <w:r>
+        <w:rPr>
+          <w:rFonts w:ascii="Arial" w:eastAsia="Times New Roman" w:hAnsi="Arial" w:cs="Arial"/>
+          <w:color w:val="000000" w:themeColor="text1"/>
+          <w:kern w:val="0"/>
+          <w14:ligatures w14:val="none"/>
+        </w:rPr>
+        <w:t xml:space="preserve">I really like how you started by describing how you think batch processing is powerful yet underrated. I agree that batch processing can be </w:t>
+      </w:r>
+      <w:r>
+        <w:rPr>
+          <w:rFonts w:ascii="Arial" w:eastAsia="Times New Roman" w:hAnsi="Arial" w:cs="Arial"/>
+          <w:color w:val="000000" w:themeColor="text1"/>
+          <w:kern w:val="0"/>
+          <w14:ligatures w14:val="none"/>
+        </w:rPr>
+        <w:t>beneficia</w:t>
+      </w:r>
+      <w:r>
+        <w:rPr>
+          <w:rFonts w:ascii="Arial" w:eastAsia="Times New Roman" w:hAnsi="Arial" w:cs="Arial"/>
+          <w:color w:val="000000" w:themeColor="text1"/>
+          <w:kern w:val="0"/>
+          <w14:ligatures w14:val="none"/>
+        </w:rPr>
+        <w:t xml:space="preserve">l for developing background running tasks. </w:t>
+      </w:r>
+      <w:proofErr w:type="spellStart"/>
+      <w:r>
+        <w:rPr>
+          <w:rFonts w:ascii="Arial" w:eastAsia="Times New Roman" w:hAnsi="Arial" w:cs="Arial"/>
+          <w:color w:val="000000" w:themeColor="text1"/>
+          <w:kern w:val="0"/>
+          <w14:ligatures w14:val="none"/>
+        </w:rPr>
+        <w:t>JobRunr</w:t>
+      </w:r>
+      <w:proofErr w:type="spellEnd"/>
+      <w:r>
+        <w:rPr>
+          <w:rFonts w:ascii="Arial" w:eastAsia="Times New Roman" w:hAnsi="Arial" w:cs="Arial"/>
+          <w:color w:val="000000" w:themeColor="text1"/>
+          <w:kern w:val="0"/>
+          <w14:ligatures w14:val="none"/>
+        </w:rPr>
+        <w:t xml:space="preserve"> seems like a</w:t>
+      </w:r>
+      <w:r>
+        <w:rPr>
+          <w:rFonts w:ascii="Arial" w:eastAsia="Times New Roman" w:hAnsi="Arial" w:cs="Arial"/>
+          <w:color w:val="000000" w:themeColor="text1"/>
+          <w:kern w:val="0"/>
+          <w14:ligatures w14:val="none"/>
+        </w:rPr>
+        <w:t xml:space="preserve"> handy</w:t>
+      </w:r>
+      <w:r>
+        <w:rPr>
+          <w:rFonts w:ascii="Arial" w:eastAsia="Times New Roman" w:hAnsi="Arial" w:cs="Arial"/>
+          <w:color w:val="000000" w:themeColor="text1"/>
+          <w:kern w:val="0"/>
+          <w14:ligatures w14:val="none"/>
+        </w:rPr>
+        <w:t xml:space="preserve"> tool in Java, and I could see myself utilizing </w:t>
+      </w:r>
+      <w:r>
+        <w:rPr>
+          <w:rFonts w:ascii="Arial" w:eastAsia="Times New Roman" w:hAnsi="Arial" w:cs="Arial"/>
+          <w:color w:val="000000" w:themeColor="text1"/>
+          <w:kern w:val="0"/>
+          <w14:ligatures w14:val="none"/>
+        </w:rPr>
+        <w:t>i</w:t>
+      </w:r>
+      <w:r>
+        <w:rPr>
+          <w:rFonts w:ascii="Arial" w:eastAsia="Times New Roman" w:hAnsi="Arial" w:cs="Arial"/>
+          <w:color w:val="000000" w:themeColor="text1"/>
+          <w:kern w:val="0"/>
+          <w14:ligatures w14:val="none"/>
+        </w:rPr>
+        <w:t xml:space="preserve">t in the future since I have not experimented with it yet. </w:t>
+      </w:r>
+      <w:r>
+        <w:rPr>
+          <w:rFonts w:ascii="Arial" w:eastAsia="Times New Roman" w:hAnsi="Arial" w:cs="Arial"/>
+          <w:color w:val="000000" w:themeColor="text1"/>
+          <w:kern w:val="0"/>
+          <w14:ligatures w14:val="none"/>
+        </w:rPr>
+        <w:t xml:space="preserve">I completely agree that this seems like a significant time saver. Your included code does a nice job of showing how it works. </w:t>
+      </w:r>
+    </w:p>
+    <w:p>
+      <w:pPr>
+        <w:ind w:left="360" w:firstLine="0"/>
+        <w:rPr>
+          <w:rFonts w:ascii="Arial" w:eastAsia="Times New Roman" w:hAnsi="Arial" w:cs="Arial"/>
+          <w:color w:val="000000" w:themeColor="text1"/>
+          <w:kern w:val="0"/>
+          <w14:ligatures w14:val="none"/>
+        </w:rPr>
+      </w:pPr>
+    </w:p>
+    <w:p>
+      <w:pPr>
+        <w:ind w:left="360" w:firstLine="0"/>
+        <w:rPr>
+          <w:rFonts w:ascii="Arial" w:eastAsia="Times New Roman" w:hAnsi="Arial" w:cs="Arial"/>
+          <w:color w:val="000000" w:themeColor="text1"/>
+          <w:kern w:val="0"/>
+          <w14:ligatures w14:val="none"/>
+        </w:rPr>
+      </w:pPr>
+      <w:r>
+        <w:rPr>
+          <w:rFonts w:ascii="Arial" w:eastAsia="Times New Roman" w:hAnsi="Arial" w:cs="Arial"/>
+          <w:color w:val="000000" w:themeColor="text1"/>
+          <w:kern w:val="0"/>
+          <w14:ligatures w14:val="none"/>
+        </w:rPr>
+        <w:t>Hey, Colton! I enjoyed reading your post for this week's module</w:t>
+      </w:r>
+      <w:r>
+        <w:rPr>
+          <w:rFonts w:ascii="Arial" w:eastAsia="Times New Roman" w:hAnsi="Arial" w:cs="Arial"/>
+          <w:color w:val="000000" w:themeColor="text1"/>
+          <w:kern w:val="0"/>
+          <w14:ligatures w14:val="none"/>
+        </w:rPr>
+        <w:t>;</w:t>
+      </w:r>
+      <w:r>
+        <w:rPr>
+          <w:rFonts w:ascii="Arial" w:eastAsia="Times New Roman" w:hAnsi="Arial" w:cs="Arial"/>
+          <w:color w:val="000000" w:themeColor="text1"/>
+          <w:kern w:val="0"/>
+          <w14:ligatures w14:val="none"/>
+        </w:rPr>
+        <w:t xml:space="preserve"> I think you did a great job explaining </w:t>
+      </w:r>
+      <w:proofErr w:type="spellStart"/>
+      <w:r>
+        <w:rPr>
+          <w:rFonts w:ascii="Arial" w:eastAsia="Times New Roman" w:hAnsi="Arial" w:cs="Arial"/>
+          <w:color w:val="000000" w:themeColor="text1"/>
+          <w:kern w:val="0"/>
+          <w14:ligatures w14:val="none"/>
+        </w:rPr>
+        <w:t>ResultSet</w:t>
+      </w:r>
+      <w:proofErr w:type="spellEnd"/>
+      <w:r>
+        <w:rPr>
+          <w:rFonts w:ascii="Arial" w:eastAsia="Times New Roman" w:hAnsi="Arial" w:cs="Arial"/>
+          <w:color w:val="000000" w:themeColor="text1"/>
+          <w:kern w:val="0"/>
+          <w14:ligatures w14:val="none"/>
+        </w:rPr>
+        <w:t xml:space="preserve"> and scrollable in JDBC. I also decided to write about the same topic, so I was intrigued to read your explanation since it always seems to provide further insight. I completely agree with everything that you mention in your post. Your inclusion of those segments of code </w:t>
+      </w:r>
+      <w:r>
+        <w:rPr>
+          <w:rFonts w:ascii="Arial" w:eastAsia="Times New Roman" w:hAnsi="Arial" w:cs="Arial"/>
+          <w:color w:val="000000" w:themeColor="text1"/>
+          <w:kern w:val="0"/>
+          <w14:ligatures w14:val="none"/>
+        </w:rPr>
+        <w:t xml:space="preserve">does a great job of demonstrating the concepts you explained. I like how even if a capability itself in developing does not seem versatile, it can usually be used with it to extend the range of abilities. </w:t>
+      </w:r>
     </w:p>
     <w:sectPr>
       <w:pgSz w:w="12240" w:h="15840"/>

</xml_diff>